<commit_message>
added intro dialogs to level 2
</commit_message>
<xml_diff>
--- a/Art Refs/text scratch 2.docx
+++ b/Art Refs/text scratch 2.docx
@@ -99,13 +99,8 @@
       </w:r>
     </w:p>
     <w:p>
-      <w:proofErr w:type="gramStart"/>
-      <w:r>
-        <w:t>So</w:t>
-      </w:r>
-      <w:proofErr w:type="gramEnd"/>
-      <w:r>
-        <w:t xml:space="preserve"> the weather we will be experiencing here over a few days will be vastly different several months </w:t>
+      <w:r>
+        <w:t xml:space="preserve">So the weather we will be experiencing here over a few days will be vastly different several months </w:t>
       </w:r>
       <w:r>
         <w:t>later</w:t>
@@ -193,12 +188,154 @@
     </w:p>
     <w:p>
       <w:r>
-        <w:t>Though beetles almost eat anything, this one in particular seem to prefer eating plants.</w:t>
+        <w:t>Though beetles almost eat anything, this one in particular seem</w:t>
+      </w:r>
+      <w:r>
+        <w:t>s</w:t>
+      </w:r>
+      <w:r>
+        <w:t xml:space="preserve"> to prefer eating plants.</w:t>
       </w:r>
     </w:p>
     <w:p>
       <w:r>
         <w:t>These insects thrive in most climates, so we will be seeing more of them later.</w:t>
+      </w:r>
+    </w:p>
+    <w:p/>
+    <w:p>
+      <w:r>
+        <w:t>(climate oceanic)</w:t>
+      </w:r>
+    </w:p>
+    <w:p>
+      <w:r>
+        <w:t>Ah, the oceanic climate! Where it’s nice and cool throughout the year</w:t>
+      </w:r>
+      <w:r>
+        <w:t>!</w:t>
+      </w:r>
+    </w:p>
+    <w:p>
+      <w:r>
+        <w:t xml:space="preserve">This is due to the region being close to the ocean </w:t>
+      </w:r>
+      <w:r>
+        <w:t>that</w:t>
+      </w:r>
+      <w:r>
+        <w:t xml:space="preserve"> regulates </w:t>
+      </w:r>
+      <w:r>
+        <w:t xml:space="preserve">the </w:t>
+      </w:r>
+      <w:r>
+        <w:t>temperature.</w:t>
+      </w:r>
+    </w:p>
+    <w:p>
+      <w:r>
+        <w:t>However, the winds carrying the nice ocean breeze can cause a lot of days to be dull and dreary.</w:t>
+      </w:r>
+    </w:p>
+    <w:p>
+      <w:r>
+        <w:t>Nevertheless, this moody atmosphere is a perfect place to grow our plants!</w:t>
+      </w:r>
+    </w:p>
+    <w:p/>
+    <w:p>
+      <w:r>
+        <w:t>(microclimate)</w:t>
+      </w:r>
+    </w:p>
+    <w:p>
+      <w:r>
+        <w:t xml:space="preserve">Looks like we landed in a peculiar place where the weather is a </w:t>
+      </w:r>
+      <w:r>
+        <w:t>little bit cooler than usual</w:t>
+      </w:r>
+      <w:r>
+        <w:t>.</w:t>
+      </w:r>
+    </w:p>
+    <w:p>
+      <w:r>
+        <w:t>This is known as a microclimate, where the local atmospheric condition can differ from the surrounding areas.</w:t>
+      </w:r>
+    </w:p>
+    <w:p>
+      <w:r>
+        <w:t>In our case, we are below the slope of a hill that obscures most of the sunlight,</w:t>
+      </w:r>
+      <w:r>
+        <w:t xml:space="preserve"> and</w:t>
+      </w:r>
+      <w:r>
+        <w:t xml:space="preserve"> precip</w:t>
+      </w:r>
+      <w:r>
+        <w:t xml:space="preserve">itations linger </w:t>
+      </w:r>
+      <w:r>
+        <w:t xml:space="preserve">around </w:t>
+      </w:r>
+      <w:r>
+        <w:t>longer.</w:t>
+      </w:r>
+    </w:p>
+    <w:p/>
+    <w:p>
+      <w:r>
+        <w:t>(mushroom)</w:t>
+      </w:r>
+    </w:p>
+    <w:p>
+      <w:r>
+        <w:t>Uh oh, a mushroom started to grow near our plants!</w:t>
+      </w:r>
+    </w:p>
+    <w:p>
+      <w:r>
+        <w:t>Since there’s a lot of moisture in the region, the fungi that grow these mushrooms</w:t>
+      </w:r>
+      <w:r>
+        <w:t xml:space="preserve"> from</w:t>
+      </w:r>
+      <w:r>
+        <w:t xml:space="preserve"> beneath </w:t>
+      </w:r>
+      <w:r>
+        <w:t>are</w:t>
+      </w:r>
+      <w:r>
+        <w:t xml:space="preserve"> able to absorb a lot of nutrients.</w:t>
+      </w:r>
+    </w:p>
+    <w:p>
+      <w:r>
+        <w:t xml:space="preserve">Their spores appear to be harmful to </w:t>
+      </w:r>
+      <w:r>
+        <w:t xml:space="preserve">all </w:t>
+      </w:r>
+      <w:r>
+        <w:t>our frogs</w:t>
+      </w:r>
+      <w:r>
+        <w:t xml:space="preserve"> and plants,</w:t>
+      </w:r>
+      <w:r>
+        <w:t xml:space="preserve"> but one:</w:t>
+      </w:r>
+      <w:r>
+        <w:t xml:space="preserve"> the iron frog!</w:t>
+      </w:r>
+    </w:p>
+    <w:p>
+      <w:r>
+        <w:t>Just as the iron frogs can rid us of the moles, they, too, can rid us of these mushrooms.</w:t>
       </w:r>
     </w:p>
     <w:sectPr>

</xml_diff>

<commit_message>
level 3 intro dialog stuff
</commit_message>
<xml_diff>
--- a/Art Refs/text scratch 2.docx
+++ b/Art Refs/text scratch 2.docx
@@ -254,7 +254,13 @@
         <w:t xml:space="preserve">Looks like we landed in a peculiar place where the weather is a </w:t>
       </w:r>
       <w:r>
-        <w:t>little bit cooler than usual</w:t>
+        <w:t>little bit col</w:t>
+      </w:r>
+      <w:r>
+        <w:t>d</w:t>
+      </w:r>
+      <w:r>
+        <w:t>er than usual</w:t>
       </w:r>
       <w:r>
         <w:t>.</w:t>
@@ -293,7 +299,13 @@
     </w:p>
     <w:p>
       <w:r>
-        <w:t>Uh oh, a mushroom started to grow near our plants!</w:t>
+        <w:t xml:space="preserve">Uh oh, a mushroom started to grow near </w:t>
+      </w:r>
+      <w:r>
+        <w:t xml:space="preserve">one of </w:t>
+      </w:r>
+      <w:r>
+        <w:t>our plants!</w:t>
       </w:r>
     </w:p>
     <w:p>
@@ -336,6 +348,146 @@
     <w:p>
       <w:r>
         <w:t>Just as the iron frogs can rid us of the moles, they, too, can rid us of these mushrooms.</w:t>
+      </w:r>
+    </w:p>
+    <w:p/>
+    <w:p>
+      <w:r>
+        <w:t>(climate desert)</w:t>
+      </w:r>
+    </w:p>
+    <w:p>
+      <w:r>
+        <w:t>Oh boy, the desert climate…We sure took a wrong turn when we landed.</w:t>
+      </w:r>
+    </w:p>
+    <w:p>
+      <w:r>
+        <w:t>This dry and hot weather will leave us with little to no water for our plants…and with dry soil, not much nutrients are available.</w:t>
+      </w:r>
+    </w:p>
+    <w:p>
+      <w:r>
+        <w:t>However, there are oases nearby! This miracle of a microclimate will allow us to gather nutrients and water for our plants!</w:t>
+      </w:r>
+    </w:p>
+    <w:p/>
+    <w:p>
+      <w:r>
+        <w:t>(</w:t>
+      </w:r>
+      <w:r>
+        <w:t>hopper</w:t>
+      </w:r>
+      <w:r>
+        <w:t>)</w:t>
+      </w:r>
+    </w:p>
+    <w:p>
+      <w:r>
+        <w:t>Watch out</w:t>
+      </w:r>
+      <w:r>
+        <w:t xml:space="preserve">, </w:t>
+      </w:r>
+      <w:r>
+        <w:t xml:space="preserve">it’s </w:t>
+      </w:r>
+      <w:r>
+        <w:t>a grasshopper!</w:t>
+      </w:r>
+    </w:p>
+    <w:p>
+      <w:r>
+        <w:lastRenderedPageBreak/>
+        <w:t>These hopping hooligans can strive even in the hottest of climates, and they’re no picky eaters either!</w:t>
+      </w:r>
+    </w:p>
+    <w:p>
+      <w:r>
+        <w:t>T</w:t>
+      </w:r>
+      <w:r>
+        <w:t>hese ones</w:t>
+      </w:r>
+      <w:r>
+        <w:t xml:space="preserve"> in particular</w:t>
+      </w:r>
+      <w:r>
+        <w:t xml:space="preserve"> have powerful hind legs that emit a dangerous wave that harms our frogs!</w:t>
+      </w:r>
+    </w:p>
+    <w:p>
+      <w:r>
+        <w:t xml:space="preserve">Make sure to deploy </w:t>
+      </w:r>
+      <w:r>
+        <w:t xml:space="preserve">any </w:t>
+      </w:r>
+      <w:r>
+        <w:t xml:space="preserve">of </w:t>
+      </w:r>
+      <w:r>
+        <w:t>these frogs to stop them on their tracks!</w:t>
+      </w:r>
+    </w:p>
+    <w:p/>
+    <w:p>
+      <w:r>
+        <w:t>(antlion larva)</w:t>
+      </w:r>
+    </w:p>
+    <w:p>
+      <w:r>
+        <w:t>An antlion larva has been spotted!</w:t>
+      </w:r>
+    </w:p>
+    <w:p>
+      <w:r>
+        <w:t>These insects are commonly found in dry and sandy climates where they can easily excavate their pits.</w:t>
+      </w:r>
+    </w:p>
+    <w:p>
+      <w:r>
+        <w:t>Our poor unsuspecting frogs will fall prey to these pits if left alone.</w:t>
+      </w:r>
+    </w:p>
+    <w:p>
+      <w:r>
+        <w:t>Deploy the iron frog to plug away these troublesome pits for good!</w:t>
+      </w:r>
+    </w:p>
+    <w:p/>
+    <w:p>
+      <w:r>
+        <w:t>(hazard weather)</w:t>
+      </w:r>
+    </w:p>
+    <w:p>
+      <w:r>
+        <w:t>Take cover, for there is a sand storm heading our way!</w:t>
+      </w:r>
+    </w:p>
+    <w:p>
+      <w:r>
+        <w:t>Every once in a while, in certain regions, a dangerous atmospheric condition occurs that can cause major destruction.</w:t>
+      </w:r>
+    </w:p>
+    <w:p>
+      <w:r>
+        <w:t xml:space="preserve">With proper equipment and knowledge of weather pattern, one can properly prepare, and even avoid these </w:t>
+      </w:r>
+      <w:r>
+        <w:t>severe</w:t>
+      </w:r>
+      <w:r>
+        <w:t xml:space="preserve"> weather</w:t>
+      </w:r>
+      <w:r>
+        <w:t>s</w:t>
+      </w:r>
+      <w:r>
+        <w:t>.</w:t>
       </w:r>
     </w:p>
     <w:sectPr>

</xml_diff>

<commit_message>
level 4 intro dialog
</commit_message>
<xml_diff>
--- a/Art Refs/text scratch 2.docx
+++ b/Art Refs/text scratch 2.docx
@@ -488,6 +488,67 @@
       </w:r>
       <w:r>
         <w:t>.</w:t>
+      </w:r>
+    </w:p>
+    <w:p/>
+    <w:p>
+      <w:r>
+        <w:t>Cold and freezing all year round.</w:t>
+      </w:r>
+    </w:p>
+    <w:p/>
+    <w:p>
+      <w:r>
+        <w:t>(climate polar)</w:t>
+      </w:r>
+    </w:p>
+    <w:p>
+      <w:r>
+        <w:t>Brrrtz! This climate is as cold as it can get!</w:t>
+      </w:r>
+    </w:p>
+    <w:p>
+      <w:r>
+        <w:t xml:space="preserve">Most of the regions </w:t>
+      </w:r>
+      <w:r>
+        <w:t>under</w:t>
+      </w:r>
+      <w:r>
+        <w:t xml:space="preserve"> the polar climate are far away from the equator. </w:t>
+      </w:r>
+    </w:p>
+    <w:p>
+      <w:r>
+        <w:t xml:space="preserve">Hence, the weather </w:t>
+      </w:r>
+      <w:r>
+        <w:t>pattern</w:t>
+      </w:r>
+      <w:r>
+        <w:t>s</w:t>
+      </w:r>
+      <w:r>
+        <w:t xml:space="preserve"> </w:t>
+      </w:r>
+      <w:r>
+        <w:t>consisting of cool summers and very cold winters.</w:t>
+      </w:r>
+    </w:p>
+    <w:p>
+      <w:r>
+        <w:t xml:space="preserve">Only the sturdiest of plants can withstand this bitter cold. </w:t>
+      </w:r>
+      <w:r>
+        <w:t>Luckily</w:t>
+      </w:r>
+      <w:r>
+        <w:t xml:space="preserve"> for us, we happen to have the right tools to allow our plants to grow.</w:t>
+      </w:r>
+    </w:p>
+    <w:p>
+      <w:r>
+        <w:t>Now go forth, and grow the last batch of our plants!</w:t>
       </w:r>
     </w:p>
     <w:sectPr>

</xml_diff>

<commit_message>
some unit tweaks, complete the game automatically, allow players to fill all climate matches in post game completely.
</commit_message>
<xml_diff>
--- a/Art Refs/text scratch 2.docx
+++ b/Art Refs/text scratch 2.docx
@@ -549,6 +549,12 @@
     <w:p>
       <w:r>
         <w:t>Now go forth, and grow the last batch of our plants!</w:t>
+      </w:r>
+    </w:p>
+    <w:p/>
+    <w:p>
+      <w:r>
+        <w:t>Drag the climate types to the matching climate zones.</w:t>
       </w:r>
     </w:p>
     <w:sectPr>

</xml_diff>

<commit_message>
some text adjustments, don't save config settings
</commit_message>
<xml_diff>
--- a/Art Refs/text scratch 2.docx
+++ b/Art Refs/text scratch 2.docx
@@ -99,8 +99,13 @@
       </w:r>
     </w:p>
     <w:p>
-      <w:r>
-        <w:t xml:space="preserve">So the weather we will be experiencing here over a few days will be vastly different several months </w:t>
+      <w:proofErr w:type="gramStart"/>
+      <w:r>
+        <w:t>So</w:t>
+      </w:r>
+      <w:proofErr w:type="gramEnd"/>
+      <w:r>
+        <w:t xml:space="preserve"> the weather we will be experiencing here over a few days will be vastly different several months </w:t>
       </w:r>
       <w:r>
         <w:t>later</w:t>
@@ -205,7 +210,15 @@
     <w:p/>
     <w:p>
       <w:r>
-        <w:t>(climate oceanic)</w:t>
+        <w:t>(</w:t>
+      </w:r>
+      <w:proofErr w:type="gramStart"/>
+      <w:r>
+        <w:t>climate</w:t>
+      </w:r>
+      <w:proofErr w:type="gramEnd"/>
+      <w:r>
+        <w:t xml:space="preserve"> oceanic)</w:t>
       </w:r>
     </w:p>
     <w:p>
@@ -313,10 +326,7 @@
         <w:t>Since there’s a lot of moisture in the region, the fungi that grow these mushrooms</w:t>
       </w:r>
       <w:r>
-        <w:t xml:space="preserve"> from</w:t>
-      </w:r>
-      <w:r>
-        <w:t xml:space="preserve"> beneath </w:t>
+        <w:t xml:space="preserve"> </w:t>
       </w:r>
       <w:r>
         <w:t>are</w:t>
@@ -347,13 +357,30 @@
     </w:p>
     <w:p>
       <w:r>
-        <w:t>Just as the iron frogs can rid us of the moles, they, too, can rid us of these mushrooms.</w:t>
+        <w:t xml:space="preserve">Deploy </w:t>
+      </w:r>
+      <w:r>
+        <w:t xml:space="preserve">the iron frogs </w:t>
+      </w:r>
+      <w:r>
+        <w:t>to</w:t>
+      </w:r>
+      <w:r>
+        <w:t xml:space="preserve"> rid us of these mushrooms.</w:t>
       </w:r>
     </w:p>
     <w:p/>
     <w:p>
       <w:r>
-        <w:t>(climate desert)</w:t>
+        <w:t>(</w:t>
+      </w:r>
+      <w:proofErr w:type="gramStart"/>
+      <w:r>
+        <w:t>climate</w:t>
+      </w:r>
+      <w:proofErr w:type="gramEnd"/>
+      <w:r>
+        <w:t xml:space="preserve"> desert)</w:t>
       </w:r>
     </w:p>
     <w:p>
@@ -428,13 +455,27 @@
         <w:t xml:space="preserve">of </w:t>
       </w:r>
       <w:r>
-        <w:t>these frogs to stop them on their tracks!</w:t>
+        <w:t xml:space="preserve">these frogs to stop them </w:t>
+      </w:r>
+      <w:r>
+        <w:t>i</w:t>
+      </w:r>
+      <w:r>
+        <w:t>n their tracks!</w:t>
       </w:r>
     </w:p>
     <w:p/>
     <w:p>
       <w:r>
-        <w:t>(antlion larva)</w:t>
+        <w:t>(</w:t>
+      </w:r>
+      <w:proofErr w:type="gramStart"/>
+      <w:r>
+        <w:t>antlion</w:t>
+      </w:r>
+      <w:proofErr w:type="gramEnd"/>
+      <w:r>
+        <w:t xml:space="preserve"> larva)</w:t>
       </w:r>
     </w:p>
     <w:p>
@@ -460,7 +501,15 @@
     <w:p/>
     <w:p>
       <w:r>
-        <w:t>(hazard weather)</w:t>
+        <w:t>(</w:t>
+      </w:r>
+      <w:proofErr w:type="gramStart"/>
+      <w:r>
+        <w:t>hazard</w:t>
+      </w:r>
+      <w:proofErr w:type="gramEnd"/>
+      <w:r>
+        <w:t xml:space="preserve"> weather)</w:t>
       </w:r>
     </w:p>
     <w:p>
@@ -475,7 +524,13 @@
     </w:p>
     <w:p>
       <w:r>
-        <w:t xml:space="preserve">With proper equipment and knowledge of weather pattern, one can properly prepare, and even avoid these </w:t>
+        <w:t xml:space="preserve">With proper equipment and knowledge of </w:t>
+      </w:r>
+      <w:r>
+        <w:t xml:space="preserve">the </w:t>
+      </w:r>
+      <w:r>
+        <w:t xml:space="preserve">weather pattern, one can properly prepare, and even avoid these </w:t>
       </w:r>
       <w:r>
         <w:t>severe</w:t>
@@ -499,12 +554,25 @@
     <w:p/>
     <w:p>
       <w:r>
-        <w:t>(climate polar)</w:t>
-      </w:r>
-    </w:p>
-    <w:p>
-      <w:r>
-        <w:t>Brrrtz! This climate is as cold as it can get!</w:t>
+        <w:t>(</w:t>
+      </w:r>
+      <w:proofErr w:type="gramStart"/>
+      <w:r>
+        <w:t>climate</w:t>
+      </w:r>
+      <w:proofErr w:type="gramEnd"/>
+      <w:r>
+        <w:t xml:space="preserve"> polar)</w:t>
+      </w:r>
+    </w:p>
+    <w:p>
+      <w:proofErr w:type="spellStart"/>
+      <w:r>
+        <w:t>Brrrtz</w:t>
+      </w:r>
+      <w:proofErr w:type="spellEnd"/>
+      <w:r>
+        <w:t>! This climate is as cold as it can get!</w:t>
       </w:r>
     </w:p>
     <w:p>

</xml_diff>